<commit_message>
:star2:  Include special paragraph in case of previous delai request
</commit_message>
<xml_diff>
--- a/src/views/template/Modèle réponse Prolongation de délai - dynamique.docx
+++ b/src/views/template/Modèle réponse Prolongation de délai - dynamique.docx
@@ -1116,7 +1116,7 @@
           <w:szCs w:val="20"/>
           <w:rtl w:val="0"/>
         </w:rPr>
-        <w:t xml:space="preserve">En application de ces dispositions, l’achèvement de l’installation doit intervenir au plus tard le {dateLimiteAchevement}.</w:t>
+        <w:t xml:space="preserve">En application de ces dispositions, l’achèvement de l’installation doit intervenir au plus tard le {dateLimiteAchevementInitiale}.</w:t>
       </w:r>
       <w:r>
         <w:rPr>
@@ -1205,16 +1205,16 @@
           <w:szCs w:val="20"/>
           <w:rtl w:val="0"/>
         </w:rPr>
-        <w:t xml:space="preserve">, {#delaiDemandePrecedenteAccepte}</w:t>
-      </w:r>
-      <w:r>
-        <w:rPr>
-          <w:rFonts w:ascii="Liberation Sans" w:cs="Liberation Sans" w:eastAsia="Liberation Sans" w:hAnsi="Liberation Sans"/>
-          <w:sz w:val="20"/>
-          <w:szCs w:val="20"/>
-          <w:rtl w:val="0"/>
-        </w:rPr>
-        <w:t xml:space="preserve">je vous ai accordé ce délai{/delaiDemandePrecedenteAccepte}{#autreDelaiDemandePrecedenteAccorde}je vous ai accordé un délai de </w:t>
+        <w:t xml:space="preserve">, {^autreDelaiDemandePrecedenteAccorde}</w:t>
+      </w:r>
+      <w:r>
+        <w:rPr>
+          <w:rFonts w:ascii="Liberation Sans" w:cs="Liberation Sans" w:eastAsia="Liberation Sans" w:hAnsi="Liberation Sans"/>
+          <w:sz w:val="20"/>
+          <w:szCs w:val="20"/>
+          <w:rtl w:val="0"/>
+        </w:rPr>
+        <w:t xml:space="preserve">je vous ai accordé ce délai{/autreDelaiDemandePrecedenteAccorde}{#autreDelaiDemandePrecedenteAccorde}je vous ai accordé un délai de </w:t>
       </w:r>
       <w:r>
         <w:rPr>
@@ -1250,7 +1250,7 @@
           <w:szCs w:val="20"/>
           <w:rtl w:val="0"/>
         </w:rPr>
-        <w:t xml:space="preserve">{nouvelleDateAchevementDemandePrecedente}</w:t>
+        <w:t xml:space="preserve">{dateLimiteAchevementActuelle}</w:t>
       </w:r>
       <w:r>
         <w:rPr>
@@ -3035,7 +3035,7 @@
 
 <file path=customXML/item1.xml><?xml version="1.0" encoding="utf-8"?>
 <go:gDocsCustomXmlDataStorage xmlns:go="http://customooxmlschemas.google.com/" xmlns:r="http://schemas.openxmlformats.org/officeDocument/2006/relationships">
-  <go:docsCustomData xmlns:go="http://customooxmlschemas.google.com/" roundtripDataSignature="AMtx7mjnRvtCig7Z7mcezvvA5AsB4HHFdA==">AMUW2mUMvYk1sILlHHJDuEZTOHk+VcbbA+mjPRSb0yA1jyr2HSnEU3nY5q1dpgVNikdlLyuqawbHp5IInC6PVMGVpuWH57xYXVsyjFY4P0cNMSEXTvjOaJBpnGyxkuatlfgSiz3/DUDc</go:docsCustomData>
+  <go:docsCustomData xmlns:go="http://customooxmlschemas.google.com/" roundtripDataSignature="AMtx7mjnRvtCig7Z7mcezvvA5AsB4HHFdA==">AMUW2mUIFDzSo0srfaEzYkXgQnsdKvSw/R0sDSN5i9JJFJuddrBtjYgOluObWnSe35QF4ZsyoCwnV/yt5hOBg7SDSUP3BXgVf6N5z6EzEO5kcSNdXnf4sa1MxYqoWl9jZv9b15KZrcjf</go:docsCustomData>
 </go:gDocsCustomXmlDataStorage>
 </file>
 

</xml_diff>

<commit_message>
:bug: Affichage des demandes faites en mois et acceptées en date
</commit_message>
<xml_diff>
--- a/src/views/template/Modèle réponse Prolongation de délai - dynamique.docx
+++ b/src/views/template/Modèle réponse Prolongation de délai - dynamique.docx
@@ -4,7 +4,7 @@
   <w:body>
     <w:p>
       <w:pPr>
-        <w:pStyle w:val="Normal1"/>
+        <w:pStyle w:val="LOnormal"/>
         <w:spacing w:lineRule="auto" w:line="240" w:before="0" w:after="0"/>
         <w:jc w:val="both"/>
         <w:rPr>
@@ -23,7 +23,7 @@
     </w:p>
     <w:p>
       <w:pPr>
-        <w:pStyle w:val="Normal1"/>
+        <w:pStyle w:val="LOnormal"/>
         <w:spacing w:lineRule="auto" w:line="240" w:before="0" w:after="0"/>
         <w:jc w:val="both"/>
         <w:rPr>
@@ -42,7 +42,7 @@
     </w:p>
     <w:p>
       <w:pPr>
-        <w:pStyle w:val="Normal1"/>
+        <w:pStyle w:val="LOnormal"/>
         <w:spacing w:lineRule="auto" w:line="240" w:before="0" w:after="0"/>
         <w:jc w:val="both"/>
         <w:rPr>
@@ -74,8 +74,8 @@
         <w:tblLook w:val="0400"/>
       </w:tblPr>
       <w:tblGrid>
-        <w:gridCol w:w="4992"/>
-        <w:gridCol w:w="4989"/>
+        <w:gridCol w:w="4991"/>
+        <w:gridCol w:w="4990"/>
       </w:tblGrid>
       <w:tr>
         <w:trPr>
@@ -83,17 +83,16 @@
         </w:trPr>
         <w:tc>
           <w:tcPr>
-            <w:tcW w:w="4992" w:type="dxa"/>
+            <w:tcW w:w="4991" w:type="dxa"/>
             <w:tcBorders/>
             <w:shd w:fill="auto" w:val="clear"/>
           </w:tcPr>
           <w:p>
             <w:pPr>
-              <w:pStyle w:val="Normal1"/>
+              <w:pStyle w:val="LOnormal"/>
               <w:keepNext w:val="false"/>
               <w:keepLines w:val="false"/>
               <w:widowControl w:val="false"/>
-              <w:pBdr/>
               <w:shd w:val="clear" w:fill="auto"/>
               <w:spacing w:lineRule="auto" w:line="240" w:before="0" w:after="0"/>
               <w:ind w:left="0" w:right="0" w:hanging="0"/>
@@ -132,7 +131,6 @@
                 <w:sz w:val="16"/>
                 <w:szCs w:val="16"/>
                 <w:u w:val="none"/>
-                <w:shd w:fill="auto" w:val="clear"/>
                 <w:vertAlign w:val="baseline"/>
               </w:rPr>
             </w:r>
@@ -140,17 +138,16 @@
         </w:tc>
         <w:tc>
           <w:tcPr>
-            <w:tcW w:w="4989" w:type="dxa"/>
+            <w:tcW w:w="4990" w:type="dxa"/>
             <w:tcBorders/>
             <w:shd w:fill="auto" w:val="clear"/>
           </w:tcPr>
           <w:p>
             <w:pPr>
-              <w:pStyle w:val="Normal1"/>
+              <w:pStyle w:val="LOnormal"/>
               <w:keepNext w:val="false"/>
               <w:keepLines w:val="false"/>
               <w:widowControl w:val="false"/>
-              <w:pBdr/>
               <w:shd w:val="clear" w:fill="auto"/>
               <w:spacing w:lineRule="auto" w:line="240" w:before="0" w:after="0"/>
               <w:ind w:left="0" w:right="0" w:hanging="0"/>
@@ -244,17 +241,16 @@
         </w:trPr>
         <w:tc>
           <w:tcPr>
-            <w:tcW w:w="4992" w:type="dxa"/>
+            <w:tcW w:w="4991" w:type="dxa"/>
             <w:tcBorders/>
             <w:shd w:fill="auto" w:val="clear"/>
           </w:tcPr>
           <w:p>
             <w:pPr>
-              <w:pStyle w:val="Normal1"/>
+              <w:pStyle w:val="LOnormal"/>
               <w:keepNext w:val="false"/>
               <w:keepLines w:val="false"/>
               <w:widowControl w:val="false"/>
-              <w:pBdr/>
               <w:shd w:val="clear" w:fill="auto"/>
               <w:spacing w:lineRule="auto" w:line="276" w:before="0" w:after="0"/>
               <w:ind w:left="0" w:right="0" w:hanging="0"/>
@@ -308,7 +304,7 @@
           </w:p>
           <w:p>
             <w:pPr>
-              <w:pStyle w:val="Normal1"/>
+              <w:pStyle w:val="LOnormal"/>
               <w:spacing w:lineRule="auto" w:line="276"/>
               <w:rPr>
                 <w:rFonts w:ascii="Arial" w:hAnsi="Arial" w:eastAsia="Arial" w:cs="Arial"/>
@@ -339,11 +335,10 @@
           </w:p>
           <w:p>
             <w:pPr>
-              <w:pStyle w:val="Normal1"/>
+              <w:pStyle w:val="LOnormal"/>
               <w:keepNext w:val="false"/>
               <w:keepLines w:val="false"/>
               <w:widowControl w:val="false"/>
-              <w:pBdr/>
               <w:shd w:val="clear" w:fill="auto"/>
               <w:spacing w:lineRule="auto" w:line="276" w:before="0" w:after="0"/>
               <w:ind w:left="0" w:right="0" w:hanging="0"/>
@@ -382,18 +377,16 @@
                 <w:sz w:val="20"/>
                 <w:szCs w:val="20"/>
                 <w:u w:val="none"/>
-                <w:shd w:fill="auto" w:val="clear"/>
                 <w:vertAlign w:val="baseline"/>
               </w:rPr>
             </w:r>
           </w:p>
           <w:p>
             <w:pPr>
-              <w:pStyle w:val="Normal1"/>
+              <w:pStyle w:val="LOnormal"/>
               <w:keepNext w:val="false"/>
               <w:keepLines w:val="false"/>
               <w:widowControl w:val="false"/>
-              <w:pBdr/>
               <w:shd w:val="clear" w:fill="auto"/>
               <w:spacing w:lineRule="auto" w:line="240" w:before="0" w:after="0"/>
               <w:ind w:left="0" w:right="0" w:hanging="0"/>
@@ -440,11 +433,10 @@
           </w:p>
           <w:p>
             <w:pPr>
-              <w:pStyle w:val="Normal1"/>
+              <w:pStyle w:val="LOnormal"/>
               <w:keepNext w:val="false"/>
               <w:keepLines w:val="false"/>
               <w:widowControl w:val="false"/>
-              <w:pBdr/>
               <w:shd w:val="clear" w:fill="auto"/>
               <w:spacing w:lineRule="auto" w:line="240" w:before="0" w:after="0"/>
               <w:ind w:left="0" w:right="0" w:hanging="0"/>
@@ -464,11 +456,10 @@
           </w:p>
           <w:p>
             <w:pPr>
-              <w:pStyle w:val="Normal1"/>
+              <w:pStyle w:val="LOnormal"/>
               <w:keepNext w:val="false"/>
               <w:keepLines w:val="false"/>
               <w:widowControl w:val="false"/>
-              <w:pBdr/>
               <w:shd w:val="clear" w:fill="auto"/>
               <w:spacing w:lineRule="auto" w:line="276" w:before="0" w:after="0"/>
               <w:ind w:left="0" w:right="0" w:hanging="0"/>
@@ -507,7 +498,6 @@
                 <w:sz w:val="20"/>
                 <w:szCs w:val="20"/>
                 <w:u w:val="none"/>
-                <w:shd w:fill="auto" w:val="clear"/>
                 <w:vertAlign w:val="baseline"/>
               </w:rPr>
             </w:r>
@@ -515,17 +505,16 @@
         </w:tc>
         <w:tc>
           <w:tcPr>
-            <w:tcW w:w="4989" w:type="dxa"/>
+            <w:tcW w:w="4990" w:type="dxa"/>
             <w:tcBorders/>
             <w:shd w:fill="auto" w:val="clear"/>
           </w:tcPr>
           <w:p>
             <w:pPr>
-              <w:pStyle w:val="Normal1"/>
+              <w:pStyle w:val="LOnormal"/>
               <w:keepNext w:val="false"/>
               <w:keepLines w:val="false"/>
               <w:widowControl/>
-              <w:pBdr/>
               <w:shd w:val="clear" w:fill="auto"/>
               <w:spacing w:lineRule="auto" w:line="259" w:before="0" w:after="0"/>
               <w:ind w:left="0" w:right="52" w:hanging="0"/>
@@ -564,7 +553,6 @@
                 <w:sz w:val="20"/>
                 <w:szCs w:val="20"/>
                 <w:u w:val="none"/>
-                <w:shd w:fill="auto" w:val="clear"/>
                 <w:vertAlign w:val="baseline"/>
               </w:rPr>
             </w:r>
@@ -577,17 +565,16 @@
         </w:trPr>
         <w:tc>
           <w:tcPr>
-            <w:tcW w:w="4992" w:type="dxa"/>
+            <w:tcW w:w="4991" w:type="dxa"/>
             <w:tcBorders/>
             <w:shd w:fill="auto" w:val="clear"/>
           </w:tcPr>
           <w:p>
             <w:pPr>
-              <w:pStyle w:val="Normal1"/>
+              <w:pStyle w:val="LOnormal"/>
               <w:keepNext w:val="false"/>
               <w:keepLines w:val="false"/>
               <w:widowControl w:val="false"/>
-              <w:pBdr/>
               <w:shd w:val="clear" w:fill="auto"/>
               <w:spacing w:lineRule="auto" w:line="240" w:before="0" w:after="0"/>
               <w:ind w:left="0" w:right="0" w:hanging="0"/>
@@ -626,7 +613,6 @@
                 <w:sz w:val="16"/>
                 <w:szCs w:val="16"/>
                 <w:u w:val="none"/>
-                <w:shd w:fill="auto" w:val="clear"/>
                 <w:vertAlign w:val="baseline"/>
               </w:rPr>
             </w:r>
@@ -634,17 +620,16 @@
         </w:tc>
         <w:tc>
           <w:tcPr>
-            <w:tcW w:w="4989" w:type="dxa"/>
+            <w:tcW w:w="4990" w:type="dxa"/>
             <w:tcBorders/>
             <w:shd w:fill="auto" w:val="clear"/>
           </w:tcPr>
           <w:p>
             <w:pPr>
-              <w:pStyle w:val="Normal1"/>
+              <w:pStyle w:val="LOnormal"/>
               <w:keepNext w:val="false"/>
               <w:keepLines w:val="false"/>
               <w:widowControl/>
-              <w:pBdr/>
               <w:shd w:val="clear" w:fill="auto"/>
               <w:spacing w:lineRule="auto" w:line="259" w:before="0" w:after="0"/>
               <w:ind w:left="0" w:right="52" w:hanging="0"/>
@@ -679,11 +664,10 @@
           </w:p>
           <w:p>
             <w:pPr>
-              <w:pStyle w:val="Normal1"/>
+              <w:pStyle w:val="LOnormal"/>
               <w:keepNext w:val="false"/>
               <w:keepLines w:val="false"/>
               <w:widowControl/>
-              <w:pBdr/>
               <w:shd w:val="clear" w:fill="auto"/>
               <w:spacing w:lineRule="auto" w:line="259" w:before="0" w:after="0"/>
               <w:ind w:left="0" w:right="52" w:hanging="0"/>
@@ -718,11 +702,10 @@
           </w:p>
           <w:p>
             <w:pPr>
-              <w:pStyle w:val="Normal1"/>
+              <w:pStyle w:val="LOnormal"/>
               <w:keepNext w:val="false"/>
               <w:keepLines w:val="false"/>
               <w:widowControl/>
-              <w:pBdr/>
               <w:shd w:val="clear" w:fill="auto"/>
               <w:spacing w:lineRule="auto" w:line="259" w:before="0" w:after="0"/>
               <w:ind w:left="0" w:right="52" w:hanging="0"/>
@@ -744,11 +727,10 @@
           </w:p>
           <w:p>
             <w:pPr>
-              <w:pStyle w:val="Normal1"/>
+              <w:pStyle w:val="LOnormal"/>
               <w:keepNext w:val="false"/>
               <w:keepLines w:val="false"/>
               <w:widowControl/>
-              <w:pBdr/>
               <w:shd w:val="clear" w:fill="auto"/>
               <w:spacing w:lineRule="auto" w:line="259" w:before="0" w:after="0"/>
               <w:ind w:left="0" w:right="52" w:hanging="0"/>
@@ -783,11 +765,10 @@
           </w:p>
           <w:p>
             <w:pPr>
-              <w:pStyle w:val="Normal1"/>
+              <w:pStyle w:val="LOnormal"/>
               <w:keepNext w:val="false"/>
               <w:keepLines w:val="false"/>
               <w:widowControl w:val="false"/>
-              <w:pBdr/>
               <w:shd w:val="clear" w:fill="auto"/>
               <w:spacing w:lineRule="auto" w:line="240" w:before="0" w:after="0"/>
               <w:ind w:left="0" w:right="0" w:hanging="0"/>
@@ -826,7 +807,6 @@
                 <w:sz w:val="16"/>
                 <w:szCs w:val="16"/>
                 <w:u w:val="none"/>
-                <w:shd w:fill="auto" w:val="clear"/>
                 <w:vertAlign w:val="baseline"/>
               </w:rPr>
             </w:r>
@@ -836,7 +816,7 @@
     </w:tbl>
     <w:p>
       <w:pPr>
-        <w:pStyle w:val="Normal1"/>
+        <w:pStyle w:val="LOnormal"/>
         <w:spacing w:lineRule="auto" w:line="240" w:before="0" w:after="0"/>
         <w:jc w:val="both"/>
         <w:rPr>
@@ -855,7 +835,7 @@
     </w:p>
     <w:p>
       <w:pPr>
-        <w:pStyle w:val="Normal1"/>
+        <w:pStyle w:val="LOnormal"/>
         <w:jc w:val="both"/>
         <w:rPr>
           <w:rFonts w:ascii="Liberation Sans" w:hAnsi="Liberation Sans" w:eastAsia="Liberation Sans" w:cs="Liberation Sans"/>
@@ -877,7 +857,7 @@
     </w:p>
     <w:p>
       <w:pPr>
-        <w:pStyle w:val="Normal1"/>
+        <w:pStyle w:val="LOnormal"/>
         <w:spacing w:lineRule="auto" w:line="240" w:before="0" w:after="0"/>
         <w:rPr>
           <w:b/>
@@ -892,7 +872,7 @@
     </w:p>
     <w:p>
       <w:pPr>
-        <w:pStyle w:val="Normal1"/>
+        <w:pStyle w:val="LOnormal"/>
         <w:jc w:val="both"/>
         <w:rPr>
           <w:rFonts w:ascii="Liberation Sans" w:hAnsi="Liberation Sans" w:eastAsia="Liberation Sans" w:cs="Liberation Sans"/>
@@ -911,7 +891,7 @@
     </w:p>
     <w:p>
       <w:pPr>
-        <w:pStyle w:val="Normal1"/>
+        <w:pStyle w:val="LOnormal"/>
         <w:jc w:val="both"/>
         <w:rPr>
           <w:rFonts w:ascii="Liberation Sans" w:hAnsi="Liberation Sans" w:eastAsia="Liberation Sans" w:cs="Liberation Sans"/>
@@ -963,7 +943,7 @@
           </w:tcPr>
           <w:p>
             <w:pPr>
-              <w:pStyle w:val="Normal1"/>
+              <w:pStyle w:val="LOnormal"/>
               <w:spacing w:before="0" w:after="160"/>
               <w:jc w:val="center"/>
               <w:rPr>
@@ -996,7 +976,7 @@
           </w:tcPr>
           <w:p>
             <w:pPr>
-              <w:pStyle w:val="Normal1"/>
+              <w:pStyle w:val="LOnormal"/>
               <w:spacing w:before="0" w:after="160"/>
               <w:jc w:val="center"/>
               <w:rPr>
@@ -1029,7 +1009,7 @@
           </w:tcPr>
           <w:p>
             <w:pPr>
-              <w:pStyle w:val="Normal1"/>
+              <w:pStyle w:val="LOnormal"/>
               <w:spacing w:before="0" w:after="160"/>
               <w:jc w:val="center"/>
               <w:rPr>
@@ -1064,7 +1044,7 @@
           </w:tcPr>
           <w:p>
             <w:pPr>
-              <w:pStyle w:val="Normal1"/>
+              <w:pStyle w:val="LOnormal"/>
               <w:spacing w:before="0" w:after="160"/>
               <w:jc w:val="center"/>
               <w:rPr>
@@ -1096,7 +1076,7 @@
           </w:tcPr>
           <w:p>
             <w:pPr>
-              <w:pStyle w:val="Normal1"/>
+              <w:pStyle w:val="LOnormal"/>
               <w:spacing w:before="0" w:after="160"/>
               <w:jc w:val="center"/>
               <w:rPr>
@@ -1128,7 +1108,7 @@
           </w:tcPr>
           <w:p>
             <w:pPr>
-              <w:pStyle w:val="Normal1"/>
+              <w:pStyle w:val="LOnormal"/>
               <w:jc w:val="center"/>
               <w:rPr>
                 <w:rFonts w:ascii="Liberation Sans" w:hAnsi="Liberation Sans" w:eastAsia="Liberation Sans" w:cs="Liberation Sans"/>
@@ -1147,7 +1127,7 @@
           </w:p>
           <w:p>
             <w:pPr>
-              <w:pStyle w:val="Normal1"/>
+              <w:pStyle w:val="LOnormal"/>
               <w:spacing w:before="0" w:after="160"/>
               <w:jc w:val="center"/>
               <w:rPr>
@@ -1170,7 +1150,7 @@
     </w:tbl>
     <w:p>
       <w:pPr>
-        <w:pStyle w:val="Normal1"/>
+        <w:pStyle w:val="LOnormal"/>
         <w:spacing w:lineRule="auto" w:line="240" w:before="160" w:after="160"/>
         <w:jc w:val="both"/>
         <w:rPr>
@@ -1190,7 +1170,7 @@
     </w:p>
     <w:p>
       <w:pPr>
-        <w:pStyle w:val="Normal1"/>
+        <w:pStyle w:val="LOnormal"/>
         <w:spacing w:lineRule="auto" w:line="240" w:before="160" w:after="160"/>
         <w:jc w:val="both"/>
         <w:rPr>
@@ -1227,7 +1207,7 @@
     </w:p>
     <w:p>
       <w:pPr>
-        <w:pStyle w:val="Normal1"/>
+        <w:pStyle w:val="LOnormal"/>
         <w:spacing w:lineRule="auto" w:line="240" w:before="160" w:after="160"/>
         <w:jc w:val="both"/>
         <w:rPr>
@@ -1247,14 +1227,10 @@
     </w:p>
     <w:p>
       <w:pPr>
-        <w:pStyle w:val="Normal1"/>
+        <w:pStyle w:val="LOnormal"/>
         <w:spacing w:lineRule="auto" w:line="240" w:before="160" w:after="160"/>
         <w:jc w:val="both"/>
-        <w:rPr>
-          <w:rFonts w:ascii="Liberation Sans" w:hAnsi="Liberation Sans" w:eastAsia="Liberation Sans" w:cs="Liberation Sans"/>
-          <w:sz w:val="20"/>
-          <w:szCs w:val="20"/>
-        </w:rPr>
+        <w:rPr/>
       </w:pPr>
       <w:r>
         <w:rPr>
@@ -1271,15 +1247,7 @@
           <w:sz w:val="20"/>
           <w:szCs w:val="20"/>
         </w:rPr>
-        <w:t xml:space="preserve">Par courrier reçu dans nos services le {dateDepotDemandePrecedente}, vous avez sollicité une prolongation des délais d’achèvement de cette installation </w:t>
-      </w:r>
-      <w:r>
-        <w:rPr>
-          <w:rFonts w:eastAsia="Liberation Sans" w:cs="Liberation Sans" w:ascii="Liberation Sans" w:hAnsi="Liberation Sans"/>
-          <w:sz w:val="20"/>
-          <w:szCs w:val="20"/>
-        </w:rPr>
-        <w:t>{#demandeEnMois}de {dureeDelaiDemandePrecedenteEnMois} mois{/demandeEnMois}{#demandeEnDate}à la date du {</w:t>
+        <w:t>Par courrier reçu dans nos services le {dateDepotDemandePrecedente}, vous avez sollicité une prolongation des délais d’achèvement de cette installation {#demandeEnMois}de {dureeDelaiDemandePrecedenteEnMois} mois{/demandeEnMois}{#demandeEnDate}à la date du {</w:t>
       </w:r>
       <w:r>
         <w:rPr>
@@ -1298,23 +1266,7 @@
           <w:sz w:val="20"/>
           <w:szCs w:val="20"/>
         </w:rPr>
-        <w:t>}{/demandeEnDate}</w:t>
-      </w:r>
-      <w:r>
-        <w:rPr>
-          <w:rFonts w:eastAsia="Liberation Sans" w:cs="Liberation Sans" w:ascii="Liberation Sans" w:hAnsi="Liberation Sans"/>
-          <w:sz w:val="20"/>
-          <w:szCs w:val="20"/>
-        </w:rPr>
-        <w:t xml:space="preserve">. Par courrier du {dateReponseDemandePrecedente}, {^autreDelaiDemandePrecedenteAccorde}je vous ai accordé ce délai{/autreDelaiDemandePrecedenteAccorde}{#autreDelaiDemandePrecedenteAccorde}je vous ai accordé un délai </w:t>
-      </w:r>
-      <w:r>
-        <w:rPr>
-          <w:rFonts w:eastAsia="Liberation Sans" w:cs="Liberation Sans" w:ascii="Liberation Sans" w:hAnsi="Liberation Sans"/>
-          <w:sz w:val="20"/>
-          <w:szCs w:val="20"/>
-        </w:rPr>
-        <w:t>{#demandeEnMois}de {delaiDemandePrecedenteAccordeEnMois} mois, portant la date limite d’achèvement au {dateLimiteAchevementActuelle}{/demandeEnMois}{#demandeEnDate}portant la date limite d’achèvement au {</w:t>
+        <w:t>}{/demandeEnDate}. Par courrier du {dateReponseDemandePrecedente}, {^autreDelaiDemandePrecedenteAccorde}je vous ai accordé ce délai{/autreDelaiDemandePrecedenteAccorde}{#autreDelaiDemandePrecedenteAccorde}je vous ai accordé un délai{#demandeEnMois}{^demandeEnMoisAccordéeEnDate} de {delaiDemandePrecedenteAccordeEnMois} mois{/demandeEnMoisAccordéeEnDate}, portant la date limite d’achèvement au {dateLimiteAchevementActuelle}{/demandeEnMois}{#demandeEnDate}portant la date limite d’achèvement au {</w:t>
       </w:r>
       <w:r>
         <w:rPr>
@@ -1333,15 +1285,7 @@
           <w:sz w:val="20"/>
           <w:szCs w:val="20"/>
         </w:rPr>
-        <w:t>/demandeEnDate}</w:t>
-      </w:r>
-      <w:r>
-        <w:rPr>
-          <w:rFonts w:eastAsia="Liberation Sans" w:cs="Liberation Sans" w:ascii="Liberation Sans" w:hAnsi="Liberation Sans"/>
-          <w:sz w:val="20"/>
-          <w:szCs w:val="20"/>
-        </w:rPr>
-        <w:t>{/autreDelaiDemandePrecedenteAccorde}.</w:t>
+        <w:t>/demandeEnDate}{/autreDelaiDemandePrecedenteAccorde}.</w:t>
       </w:r>
       <w:r>
         <w:rPr>
@@ -1355,7 +1299,7 @@
     </w:p>
     <w:p>
       <w:pPr>
-        <w:pStyle w:val="Normal1"/>
+        <w:pStyle w:val="LOnormal"/>
         <w:spacing w:lineRule="auto" w:line="240" w:before="160" w:after="160"/>
         <w:jc w:val="both"/>
         <w:rPr>
@@ -1370,15 +1314,7 @@
           <w:sz w:val="20"/>
           <w:szCs w:val="20"/>
         </w:rPr>
-        <w:t>Par votre demande reçue dans nos services le {dateDemande}, vous sollicitez un</w:t>
-      </w:r>
-      <w:r>
-        <w:rPr>
-          <w:rFonts w:eastAsia="Liberation Sans" w:cs="Liberation Sans" w:ascii="Liberation Sans" w:hAnsi="Liberation Sans"/>
-          <w:sz w:val="20"/>
-          <w:szCs w:val="20"/>
-        </w:rPr>
-        <w:t>e nouvelle date d’achèvement au {</w:t>
+        <w:t>Par votre demande reçue dans nos services le {dateDemande}, vous sollicitez une nouvelle date d’achèvement au {</w:t>
       </w:r>
       <w:r>
         <w:rPr>
@@ -1397,15 +1333,7 @@
           <w:sz w:val="20"/>
           <w:szCs w:val="20"/>
         </w:rPr>
-        <w:t>},</w:t>
-      </w:r>
-      <w:r>
-        <w:rPr>
-          <w:rFonts w:eastAsia="Liberation Sans" w:cs="Liberation Sans" w:ascii="Liberation Sans" w:hAnsi="Liberation Sans"/>
-          <w:sz w:val="20"/>
-          <w:szCs w:val="20"/>
-        </w:rPr>
-        <w:t xml:space="preserve"> pour la ou les raison(s) suivante(s) : « </w:t>
+        <w:t>}, pour la ou les raison(s) suivante(s) : « </w:t>
       </w:r>
       <w:r>
         <w:rPr>
@@ -1427,7 +1355,7 @@
     </w:p>
     <w:p>
       <w:pPr>
-        <w:pStyle w:val="Normal1"/>
+        <w:pStyle w:val="LOnormal"/>
         <w:spacing w:lineRule="auto" w:line="240" w:before="160" w:after="160"/>
         <w:jc w:val="both"/>
         <w:rPr>
@@ -1473,7 +1401,7 @@
     </w:p>
     <w:p>
       <w:pPr>
-        <w:pStyle w:val="Normal1"/>
+        <w:pStyle w:val="LOnormal"/>
         <w:spacing w:lineRule="auto" w:line="240" w:before="160" w:after="160"/>
         <w:jc w:val="both"/>
         <w:rPr>
@@ -1497,34 +1425,7 @@
           <w:szCs w:val="20"/>
           <w:highlight w:val="darkGray"/>
         </w:rPr>
-        <w:t xml:space="preserve">et afin de ne pas pénaliser votre projet, j’ai l’honneur de vous accorder </w:t>
-      </w:r>
-      <w:r>
-        <w:rPr>
-          <w:rFonts w:eastAsia="Liberation Sans" w:cs="Liberation Sans" w:ascii="Liberation Sans" w:hAnsi="Liberation Sans"/>
-          <w:sz w:val="20"/>
-          <w:szCs w:val="20"/>
-          <w:highlight w:val="darkGray"/>
-        </w:rPr>
-        <w:t>un délai portant la date l</w:t>
-      </w:r>
-      <w:r>
-        <w:rPr>
-          <w:rFonts w:eastAsia="Liberation Sans" w:cs="Liberation Sans" w:ascii="Liberation Sans" w:hAnsi="Liberation Sans"/>
-          <w:sz w:val="20"/>
-          <w:szCs w:val="20"/>
-          <w:highlight w:val="darkGray"/>
-        </w:rPr>
-        <w:t xml:space="preserve">imite d’achèvement </w:t>
-      </w:r>
-      <w:r>
-        <w:rPr>
-          <w:rFonts w:eastAsia="Liberation Sans" w:cs="Liberation Sans" w:ascii="Liberation Sans" w:hAnsi="Liberation Sans"/>
-          <w:sz w:val="20"/>
-          <w:szCs w:val="20"/>
-          <w:highlight w:val="darkGray"/>
-        </w:rPr>
-        <w:t xml:space="preserve">de cette installation au </w:t>
+        <w:t xml:space="preserve">et afin de ne pas pénaliser votre projet, j’ai l’honneur de vous accorder un délai portant la date limite d’achèvement de cette installation au </w:t>
       </w:r>
       <w:r>
         <w:rPr>
@@ -1555,7 +1456,7 @@
     </w:p>
     <w:p>
       <w:pPr>
-        <w:pStyle w:val="Normal1"/>
+        <w:pStyle w:val="LOnormal"/>
         <w:spacing w:lineRule="auto" w:line="240" w:before="160" w:after="160"/>
         <w:jc w:val="both"/>
         <w:rPr>
@@ -1575,7 +1476,7 @@
     </w:p>
     <w:p>
       <w:pPr>
-        <w:pStyle w:val="Normal1"/>
+        <w:pStyle w:val="LOnormal"/>
         <w:spacing w:lineRule="auto" w:line="240" w:before="160" w:after="160"/>
         <w:jc w:val="both"/>
         <w:rPr>
@@ -1594,7 +1495,7 @@
     </w:p>
     <w:p>
       <w:pPr>
-        <w:pStyle w:val="Normal1"/>
+        <w:pStyle w:val="LOnormal"/>
         <w:spacing w:lineRule="auto" w:line="240" w:before="160" w:after="160"/>
         <w:jc w:val="both"/>
         <w:rPr>
@@ -1613,7 +1514,7 @@
     </w:p>
     <w:p>
       <w:pPr>
-        <w:pStyle w:val="Normal1"/>
+        <w:pStyle w:val="LOnormal"/>
         <w:spacing w:lineRule="auto" w:line="240" w:before="160" w:after="160"/>
         <w:jc w:val="both"/>
         <w:rPr>
@@ -1632,7 +1533,7 @@
     </w:p>
     <w:p>
       <w:pPr>
-        <w:pStyle w:val="Normal1"/>
+        <w:pStyle w:val="LOnormal"/>
         <w:spacing w:lineRule="auto" w:line="240" w:before="160" w:after="160"/>
         <w:jc w:val="both"/>
         <w:rPr>
@@ -1655,7 +1556,7 @@
     </w:p>
     <w:p>
       <w:pPr>
-        <w:pStyle w:val="Normal1"/>
+        <w:pStyle w:val="LOnormal"/>
         <w:spacing w:lineRule="auto" w:line="240" w:before="160" w:after="160"/>
         <w:jc w:val="both"/>
         <w:rPr>
@@ -1690,7 +1591,7 @@
 <w:ftr xmlns:o="urn:schemas-microsoft-com:office:office" xmlns:r="http://schemas.openxmlformats.org/officeDocument/2006/relationships" xmlns:v="urn:schemas-microsoft-com:vml" xmlns:w="http://schemas.openxmlformats.org/wordprocessingml/2006/main" xmlns:w10="urn:schemas-microsoft-com:office:word" xmlns:wp="http://schemas.openxmlformats.org/drawingml/2006/wordprocessingDrawing" xmlns:wps="http://schemas.microsoft.com/office/word/2010/wordprocessingShape" xmlns:wpg="http://schemas.microsoft.com/office/word/2010/wordprocessingGroup" xmlns:mc="http://schemas.openxmlformats.org/markup-compatibility/2006" xmlns:wp14="http://schemas.microsoft.com/office/word/2010/wordprocessingDrawing" xmlns:w14="http://schemas.microsoft.com/office/word/2010/wordml" mc:Ignorable="w14 wp14">
   <w:p>
     <w:pPr>
-      <w:pStyle w:val="Normal1"/>
+      <w:pStyle w:val="LOnormal"/>
       <w:tabs>
         <w:tab w:val="clear" w:pos="720"/>
         <w:tab w:val="center" w:pos="4536" w:leader="none"/>
@@ -1718,11 +1619,10 @@
 <w:ftr xmlns:o="urn:schemas-microsoft-com:office:office" xmlns:r="http://schemas.openxmlformats.org/officeDocument/2006/relationships" xmlns:v="urn:schemas-microsoft-com:vml" xmlns:w="http://schemas.openxmlformats.org/wordprocessingml/2006/main" xmlns:w10="urn:schemas-microsoft-com:office:word" xmlns:wp="http://schemas.openxmlformats.org/drawingml/2006/wordprocessingDrawing" xmlns:wps="http://schemas.microsoft.com/office/word/2010/wordprocessingShape" xmlns:wpg="http://schemas.microsoft.com/office/word/2010/wordprocessingGroup" xmlns:mc="http://schemas.openxmlformats.org/markup-compatibility/2006" xmlns:wp14="http://schemas.microsoft.com/office/word/2010/wordprocessingDrawing" xmlns:w14="http://schemas.microsoft.com/office/word/2010/wordml" mc:Ignorable="w14 wp14">
   <w:p>
     <w:pPr>
-      <w:pStyle w:val="Normal1"/>
+      <w:pStyle w:val="LOnormal"/>
       <w:keepNext w:val="false"/>
       <w:keepLines w:val="false"/>
       <w:widowControl/>
-      <w:pBdr/>
       <w:shd w:val="clear" w:fill="auto"/>
       <w:spacing w:lineRule="auto" w:line="259" w:before="0" w:after="0"/>
       <w:ind w:left="0" w:right="0" w:hanging="0"/>
@@ -1775,11 +1675,10 @@
 <w:hdr xmlns:o="urn:schemas-microsoft-com:office:office" xmlns:r="http://schemas.openxmlformats.org/officeDocument/2006/relationships" xmlns:v="urn:schemas-microsoft-com:vml" xmlns:w="http://schemas.openxmlformats.org/wordprocessingml/2006/main" xmlns:w10="urn:schemas-microsoft-com:office:word" xmlns:wp="http://schemas.openxmlformats.org/drawingml/2006/wordprocessingDrawing" xmlns:wps="http://schemas.microsoft.com/office/word/2010/wordprocessingShape" xmlns:wpg="http://schemas.microsoft.com/office/word/2010/wordprocessingGroup" xmlns:mc="http://schemas.openxmlformats.org/markup-compatibility/2006" xmlns:wp14="http://schemas.microsoft.com/office/word/2010/wordprocessingDrawing" xmlns:w14="http://schemas.microsoft.com/office/word/2010/wordml" mc:Ignorable="w14 wp14">
   <w:p>
     <w:pPr>
-      <w:pStyle w:val="Normal1"/>
+      <w:pStyle w:val="LOnormal"/>
       <w:keepNext w:val="false"/>
       <w:keepLines w:val="false"/>
       <w:widowControl/>
-      <w:pBdr/>
       <w:shd w:val="clear" w:fill="auto"/>
       <w:tabs>
         <w:tab w:val="clear" w:pos="720"/>
@@ -1823,18 +1722,16 @@
         <w:sz w:val="22"/>
         <w:szCs w:val="22"/>
         <w:u w:val="none"/>
-        <w:shd w:fill="auto" w:val="clear"/>
         <w:vertAlign w:val="baseline"/>
       </w:rPr>
     </w:r>
   </w:p>
   <w:p>
     <w:pPr>
-      <w:pStyle w:val="Normal1"/>
+      <w:pStyle w:val="LOnormal"/>
       <w:keepNext w:val="false"/>
       <w:keepLines w:val="false"/>
       <w:widowControl/>
-      <w:pBdr/>
       <w:shd w:val="clear" w:fill="auto"/>
       <w:tabs>
         <w:tab w:val="clear" w:pos="720"/>
@@ -1878,18 +1775,16 @@
         <w:sz w:val="22"/>
         <w:szCs w:val="22"/>
         <w:u w:val="none"/>
-        <w:shd w:fill="auto" w:val="clear"/>
         <w:vertAlign w:val="baseline"/>
       </w:rPr>
     </w:r>
   </w:p>
   <w:p>
     <w:pPr>
-      <w:pStyle w:val="Normal1"/>
+      <w:pStyle w:val="LOnormal"/>
       <w:keepNext w:val="false"/>
       <w:keepLines w:val="false"/>
       <w:widowControl/>
-      <w:pBdr/>
       <w:shd w:val="clear" w:fill="auto"/>
       <w:tabs>
         <w:tab w:val="clear" w:pos="720"/>
@@ -1946,7 +1841,7 @@
 <w:hdr xmlns:o="urn:schemas-microsoft-com:office:office" xmlns:r="http://schemas.openxmlformats.org/officeDocument/2006/relationships" xmlns:v="urn:schemas-microsoft-com:vml" xmlns:w="http://schemas.openxmlformats.org/wordprocessingml/2006/main" xmlns:w10="urn:schemas-microsoft-com:office:word" xmlns:wp="http://schemas.openxmlformats.org/drawingml/2006/wordprocessingDrawing" xmlns:wps="http://schemas.microsoft.com/office/word/2010/wordprocessingShape" xmlns:wpg="http://schemas.microsoft.com/office/word/2010/wordprocessingGroup" xmlns:mc="http://schemas.openxmlformats.org/markup-compatibility/2006" xmlns:wp14="http://schemas.microsoft.com/office/word/2010/wordprocessingDrawing" xmlns:w14="http://schemas.microsoft.com/office/word/2010/wordml" mc:Ignorable="w14 wp14">
   <w:p>
     <w:pPr>
-      <w:pStyle w:val="Normal1"/>
+      <w:pStyle w:val="LOnormal"/>
       <w:tabs>
         <w:tab w:val="clear" w:pos="720"/>
         <w:tab w:val="center" w:pos="4536" w:leader="none"/>
@@ -2006,7 +1901,7 @@
   </w:p>
   <w:p>
     <w:pPr>
-      <w:pStyle w:val="Normal1"/>
+      <w:pStyle w:val="LOnormal"/>
       <w:widowControl w:val="false"/>
       <w:tabs>
         <w:tab w:val="clear" w:pos="720"/>
@@ -2034,7 +1929,7 @@
   </w:p>
   <w:p>
     <w:pPr>
-      <w:pStyle w:val="Normal1"/>
+      <w:pStyle w:val="LOnormal"/>
       <w:widowControl w:val="false"/>
       <w:tabs>
         <w:tab w:val="clear" w:pos="720"/>
@@ -2063,7 +1958,7 @@
   </w:p>
   <w:p>
     <w:pPr>
-      <w:pStyle w:val="Normal1"/>
+      <w:pStyle w:val="LOnormal"/>
       <w:widowControl w:val="false"/>
       <w:tabs>
         <w:tab w:val="clear" w:pos="720"/>
@@ -2094,7 +1989,7 @@
   </w:p>
   <w:p>
     <w:pPr>
-      <w:pStyle w:val="Normal1"/>
+      <w:pStyle w:val="LOnormal"/>
       <w:widowControl w:val="false"/>
       <w:tabs>
         <w:tab w:val="clear" w:pos="720"/>
@@ -2134,7 +2029,7 @@
   </w:p>
   <w:p>
     <w:pPr>
-      <w:pStyle w:val="Normal1"/>
+      <w:pStyle w:val="LOnormal"/>
       <w:tabs>
         <w:tab w:val="clear" w:pos="720"/>
         <w:tab w:val="center" w:pos="4536" w:leader="none"/>
@@ -2164,7 +2059,7 @@
   </w:p>
   <w:p>
     <w:pPr>
-      <w:pStyle w:val="Normal1"/>
+      <w:pStyle w:val="LOnormal"/>
       <w:tabs>
         <w:tab w:val="clear" w:pos="720"/>
         <w:tab w:val="center" w:pos="4536" w:leader="none"/>
@@ -2211,7 +2106,6 @@
     <w:rPrDefault>
       <w:rPr>
         <w:rFonts w:ascii="Calibri" w:hAnsi="Calibri" w:eastAsia="Calibri" w:cs="Calibri"/>
-        <w:sz w:val="22"/>
         <w:szCs w:val="22"/>
         <w:lang w:val="fr-FR" w:eastAsia="zh-CN" w:bidi="hi-IN"/>
       </w:rPr>
@@ -2227,6 +2121,7 @@
     <w:qFormat/>
     <w:pPr>
       <w:widowControl/>
+      <w:suppressAutoHyphens w:val="true"/>
       <w:bidi w:val="0"/>
       <w:spacing w:lineRule="auto" w:line="259" w:before="0" w:after="160"/>
       <w:jc w:val="left"/>
@@ -2240,10 +2135,10 @@
       <w:lang w:val="fr-FR" w:eastAsia="zh-CN" w:bidi="hi-IN"/>
     </w:rPr>
   </w:style>
-  <w:style w:type="paragraph" w:styleId="Heading1">
+  <w:style w:type="paragraph" w:styleId="Titre1">
     <w:name w:val="Heading 1"/>
-    <w:basedOn w:val="Normal1"/>
-    <w:next w:val="Normal1"/>
+    <w:basedOn w:val="LOnormal"/>
+    <w:next w:val="LOnormal"/>
     <w:qFormat/>
     <w:pPr>
       <w:keepNext w:val="true"/>
@@ -2256,10 +2151,10 @@
       <w:szCs w:val="48"/>
     </w:rPr>
   </w:style>
-  <w:style w:type="paragraph" w:styleId="Heading2">
+  <w:style w:type="paragraph" w:styleId="Titre2">
     <w:name w:val="Heading 2"/>
-    <w:basedOn w:val="Normal1"/>
-    <w:next w:val="Normal1"/>
+    <w:basedOn w:val="LOnormal"/>
+    <w:next w:val="LOnormal"/>
     <w:qFormat/>
     <w:pPr>
       <w:keepNext w:val="true"/>
@@ -2272,10 +2167,10 @@
       <w:szCs w:val="36"/>
     </w:rPr>
   </w:style>
-  <w:style w:type="paragraph" w:styleId="Heading3">
+  <w:style w:type="paragraph" w:styleId="Titre3">
     <w:name w:val="Heading 3"/>
-    <w:basedOn w:val="Normal1"/>
-    <w:next w:val="Normal1"/>
+    <w:basedOn w:val="LOnormal"/>
+    <w:next w:val="LOnormal"/>
     <w:qFormat/>
     <w:pPr>
       <w:keepNext w:val="true"/>
@@ -2288,10 +2183,10 @@
       <w:szCs w:val="28"/>
     </w:rPr>
   </w:style>
-  <w:style w:type="paragraph" w:styleId="Heading4">
+  <w:style w:type="paragraph" w:styleId="Titre4">
     <w:name w:val="Heading 4"/>
-    <w:basedOn w:val="Normal1"/>
-    <w:next w:val="Normal1"/>
+    <w:basedOn w:val="LOnormal"/>
+    <w:next w:val="LOnormal"/>
     <w:qFormat/>
     <w:pPr>
       <w:keepNext w:val="true"/>
@@ -2304,10 +2199,10 @@
       <w:szCs w:val="24"/>
     </w:rPr>
   </w:style>
-  <w:style w:type="paragraph" w:styleId="Heading5">
+  <w:style w:type="paragraph" w:styleId="Titre5">
     <w:name w:val="Heading 5"/>
-    <w:basedOn w:val="Normal1"/>
-    <w:next w:val="Normal1"/>
+    <w:basedOn w:val="LOnormal"/>
+    <w:next w:val="LOnormal"/>
     <w:qFormat/>
     <w:pPr>
       <w:keepNext w:val="true"/>
@@ -2320,10 +2215,10 @@
       <w:szCs w:val="22"/>
     </w:rPr>
   </w:style>
-  <w:style w:type="paragraph" w:styleId="Heading6">
+  <w:style w:type="paragraph" w:styleId="Titre6">
     <w:name w:val="Heading 6"/>
-    <w:basedOn w:val="Normal1"/>
-    <w:next w:val="Normal1"/>
+    <w:basedOn w:val="LOnormal"/>
+    <w:next w:val="LOnormal"/>
     <w:qFormat/>
     <w:pPr>
       <w:keepNext w:val="true"/>
@@ -2336,10 +2231,10 @@
       <w:szCs w:val="20"/>
     </w:rPr>
   </w:style>
-  <w:style w:type="paragraph" w:styleId="Heading">
-    <w:name w:val="Heading"/>
+  <w:style w:type="paragraph" w:styleId="Titre">
+    <w:name w:val="Titre"/>
     <w:basedOn w:val="Normal"/>
-    <w:next w:val="TextBody"/>
+    <w:next w:val="Corpsdetexte"/>
     <w:qFormat/>
     <w:pPr>
       <w:keepNext w:val="true"/>
@@ -2351,7 +2246,7 @@
       <w:szCs w:val="28"/>
     </w:rPr>
   </w:style>
-  <w:style w:type="paragraph" w:styleId="TextBody">
+  <w:style w:type="paragraph" w:styleId="Corpsdetexte">
     <w:name w:val="Body Text"/>
     <w:basedOn w:val="Normal"/>
     <w:pPr>
@@ -2359,15 +2254,15 @@
     </w:pPr>
     <w:rPr/>
   </w:style>
-  <w:style w:type="paragraph" w:styleId="List">
+  <w:style w:type="paragraph" w:styleId="Liste">
     <w:name w:val="List"/>
-    <w:basedOn w:val="TextBody"/>
+    <w:basedOn w:val="Corpsdetexte"/>
     <w:pPr/>
     <w:rPr>
       <w:rFonts w:cs="Lohit Devanagari"/>
     </w:rPr>
   </w:style>
-  <w:style w:type="paragraph" w:styleId="Caption">
+  <w:style w:type="paragraph" w:styleId="Lgende">
     <w:name w:val="Caption"/>
     <w:basedOn w:val="Normal"/>
     <w:qFormat/>
@@ -2394,11 +2289,12 @@
       <w:rFonts w:cs="Lohit Devanagari"/>
     </w:rPr>
   </w:style>
-  <w:style w:type="paragraph" w:styleId="Normal1" w:default="1">
+  <w:style w:type="paragraph" w:styleId="LOnormal" w:default="1">
     <w:name w:val="LO-normal"/>
     <w:qFormat/>
     <w:pPr>
       <w:widowControl/>
+      <w:suppressAutoHyphens w:val="true"/>
       <w:bidi w:val="0"/>
       <w:spacing w:lineRule="auto" w:line="259" w:before="0" w:after="160"/>
       <w:jc w:val="left"/>
@@ -2412,10 +2308,10 @@
       <w:lang w:val="fr-FR" w:eastAsia="zh-CN" w:bidi="hi-IN"/>
     </w:rPr>
   </w:style>
-  <w:style w:type="paragraph" w:styleId="Title">
+  <w:style w:type="paragraph" w:styleId="Titreprincipal">
     <w:name w:val="Title"/>
-    <w:basedOn w:val="Normal1"/>
-    <w:next w:val="Normal1"/>
+    <w:basedOn w:val="LOnormal"/>
+    <w:next w:val="LOnormal"/>
     <w:qFormat/>
     <w:pPr>
       <w:keepNext w:val="true"/>
@@ -2428,10 +2324,10 @@
       <w:szCs w:val="72"/>
     </w:rPr>
   </w:style>
-  <w:style w:type="paragraph" w:styleId="Subtitle">
+  <w:style w:type="paragraph" w:styleId="Soustitre">
     <w:name w:val="Subtitle"/>
-    <w:basedOn w:val="Normal1"/>
-    <w:next w:val="Normal1"/>
+    <w:basedOn w:val="LOnormal"/>
+    <w:next w:val="LOnormal"/>
     <w:qFormat/>
     <w:pPr>
       <w:keepNext w:val="true"/>
@@ -2446,22 +2342,22 @@
       <w:szCs w:val="48"/>
     </w:rPr>
   </w:style>
-  <w:style w:type="paragraph" w:styleId="HeaderandFooter">
-    <w:name w:val="Header and Footer"/>
+  <w:style w:type="paragraph" w:styleId="Entteetpieddepage">
+    <w:name w:val="En-tête et pied de page"/>
     <w:basedOn w:val="Normal"/>
     <w:qFormat/>
     <w:pPr/>
     <w:rPr/>
   </w:style>
-  <w:style w:type="paragraph" w:styleId="Header">
+  <w:style w:type="paragraph" w:styleId="Entte">
     <w:name w:val="Header"/>
-    <w:basedOn w:val="HeaderandFooter"/>
+    <w:basedOn w:val="Entteetpieddepage"/>
     <w:pPr/>
     <w:rPr/>
   </w:style>
-  <w:style w:type="paragraph" w:styleId="Footer">
+  <w:style w:type="paragraph" w:styleId="Pieddepage">
     <w:name w:val="Footer"/>
-    <w:basedOn w:val="HeaderandFooter"/>
+    <w:basedOn w:val="Entteetpieddepage"/>
     <w:pPr/>
     <w:rPr/>
   </w:style>

</xml_diff>

<commit_message>
🎨 mieux disposer le logo du ministère + retravail de la mise en page (espacement)
</commit_message>
<xml_diff>
--- a/src/views/template/Modèle réponse Prolongation de délai - dynamique.docx
+++ b/src/views/template/Modèle réponse Prolongation de délai - dynamique.docx
@@ -2,44 +2,6 @@
 <file path=word/document.xml><?xml version="1.0" encoding="utf-8"?>
 <w:document xmlns:o="urn:schemas-microsoft-com:office:office" xmlns:r="http://schemas.openxmlformats.org/officeDocument/2006/relationships" xmlns:v="urn:schemas-microsoft-com:vml" xmlns:w="http://schemas.openxmlformats.org/wordprocessingml/2006/main" xmlns:w10="urn:schemas-microsoft-com:office:word" xmlns:wp="http://schemas.openxmlformats.org/drawingml/2006/wordprocessingDrawing" xmlns:wps="http://schemas.microsoft.com/office/word/2010/wordprocessingShape" xmlns:wpg="http://schemas.microsoft.com/office/word/2010/wordprocessingGroup" xmlns:mc="http://schemas.openxmlformats.org/markup-compatibility/2006" xmlns:wp14="http://schemas.microsoft.com/office/word/2010/wordprocessingDrawing" xmlns:w14="http://schemas.microsoft.com/office/word/2010/wordml" xmlns:w15="http://schemas.microsoft.com/office/word/2012/wordml" mc:Ignorable="w14 wp14 w15">
   <w:body>
-    <w:p>
-      <w:pPr>
-        <w:pStyle w:val="LOnormal"/>
-        <w:spacing w:lineRule="auto" w:line="240" w:before="0" w:after="0"/>
-        <w:jc w:val="both"/>
-        <w:rPr>
-          <w:rFonts w:ascii="Arial" w:hAnsi="Arial" w:eastAsia="Arial" w:cs="Arial"/>
-          <w:sz w:val="20"/>
-          <w:szCs w:val="20"/>
-        </w:rPr>
-      </w:pPr>
-      <w:r>
-        <w:rPr>
-          <w:rFonts w:eastAsia="Arial" w:cs="Arial" w:ascii="Arial" w:hAnsi="Arial"/>
-          <w:sz w:val="20"/>
-          <w:szCs w:val="20"/>
-        </w:rPr>
-      </w:r>
-    </w:p>
-    <w:p>
-      <w:pPr>
-        <w:pStyle w:val="LOnormal"/>
-        <w:spacing w:lineRule="auto" w:line="240" w:before="0" w:after="0"/>
-        <w:jc w:val="both"/>
-        <w:rPr>
-          <w:rFonts w:ascii="Arial" w:hAnsi="Arial" w:eastAsia="Arial" w:cs="Arial"/>
-          <w:sz w:val="20"/>
-          <w:szCs w:val="20"/>
-        </w:rPr>
-      </w:pPr>
-      <w:r>
-        <w:rPr>
-          <w:rFonts w:eastAsia="Arial" w:cs="Arial" w:ascii="Arial" w:hAnsi="Arial"/>
-          <w:sz w:val="20"/>
-          <w:szCs w:val="20"/>
-        </w:rPr>
-      </w:r>
-    </w:p>
     <w:p>
       <w:pPr>
         <w:pStyle w:val="LOnormal"/>
@@ -1863,18 +1825,18 @@
     <w:r>
       <w:rPr/>
       <w:drawing>
-        <wp:anchor behindDoc="1" distT="0" distB="0" distL="114300" distR="114300" simplePos="0" locked="0" layoutInCell="0" allowOverlap="1" relativeHeight="2">
+        <wp:anchor behindDoc="1" distT="0" distB="0" distL="0" distR="0" simplePos="0" locked="0" layoutInCell="0" allowOverlap="1" relativeHeight="2">
           <wp:simplePos x="0" y="0"/>
           <wp:positionH relativeFrom="column">
-            <wp:posOffset>-152400</wp:posOffset>
+            <wp:posOffset>0</wp:posOffset>
           </wp:positionH>
           <wp:positionV relativeFrom="paragraph">
-            <wp:posOffset>-342900</wp:posOffset>
+            <wp:posOffset>635</wp:posOffset>
           </wp:positionV>
-          <wp:extent cx="2156460" cy="1599565"/>
+          <wp:extent cx="2437130" cy="2019300"/>
           <wp:effectExtent l="0" t="0" r="0" b="0"/>
-          <wp:wrapSquare wrapText="bothSides"/>
-          <wp:docPr id="1" name="image1.png" descr=""/>
+          <wp:wrapSquare wrapText="largest"/>
+          <wp:docPr id="1" name="Image1" descr=""/>
           <wp:cNvGraphicFramePr>
             <a:graphicFrameLocks xmlns:a="http://schemas.openxmlformats.org/drawingml/2006/main" noChangeAspect="1"/>
           </wp:cNvGraphicFramePr>
@@ -1882,14 +1844,13 @@
             <a:graphicData uri="http://schemas.openxmlformats.org/drawingml/2006/picture">
               <pic:pic xmlns:pic="http://schemas.openxmlformats.org/drawingml/2006/picture">
                 <pic:nvPicPr>
-                  <pic:cNvPr id="1" name="image1.png" descr=""/>
+                  <pic:cNvPr id="1" name="Image1" descr=""/>
                   <pic:cNvPicPr>
                     <a:picLocks noChangeAspect="1" noChangeArrowheads="1"/>
                   </pic:cNvPicPr>
                 </pic:nvPicPr>
                 <pic:blipFill>
                   <a:blip r:embed="rId1"/>
-                  <a:srcRect l="5455" t="0" r="5455" b="0"/>
                   <a:stretch>
                     <a:fillRect/>
                   </a:stretch>
@@ -1897,7 +1858,7 @@
                 <pic:spPr bwMode="auto">
                   <a:xfrm>
                     <a:off x="0" y="0"/>
-                    <a:ext cx="2156460" cy="1599565"/>
+                    <a:ext cx="2437130" cy="2019300"/>
                   </a:xfrm>
                   <a:prstGeom prst="rect">
                     <a:avLst/>
@@ -2125,6 +2086,342 @@
         <w:highlight w:val="yellow"/>
       </w:rPr>
       <w:t>de {dreal}{/dreal}</w:t>
+    </w:r>
+  </w:p>
+  <w:p>
+    <w:pPr>
+      <w:pStyle w:val="LOnormal"/>
+      <w:tabs>
+        <w:tab w:val="clear" w:pos="720"/>
+        <w:tab w:val="center" w:pos="4536" w:leader="none"/>
+        <w:tab w:val="right" w:pos="9072" w:leader="none"/>
+      </w:tabs>
+      <w:spacing w:lineRule="auto" w:line="240" w:before="0" w:after="0"/>
+      <w:jc w:val="right"/>
+      <w:rPr>
+        <w:rFonts w:ascii="Calibri" w:hAnsi="Calibri" w:eastAsia="Calibri" w:cs="Calibri"/>
+        <w:b w:val="false"/>
+        <w:b w:val="false"/>
+        <w:i w:val="false"/>
+        <w:i w:val="false"/>
+        <w:caps w:val="false"/>
+        <w:smallCaps w:val="false"/>
+        <w:strike w:val="false"/>
+        <w:dstrike w:val="false"/>
+        <w:color w:val="000000"/>
+        <w:position w:val="0"/>
+        <w:sz w:val="22"/>
+        <w:sz w:val="22"/>
+        <w:szCs w:val="22"/>
+        <w:u w:val="none"/>
+        <w:vertAlign w:val="baseline"/>
+      </w:rPr>
+    </w:pPr>
+    <w:r>
+      <w:rPr>
+        <w:rFonts w:eastAsia="Calibri" w:cs="Calibri"/>
+        <w:b w:val="false"/>
+        <w:i w:val="false"/>
+        <w:caps w:val="false"/>
+        <w:smallCaps w:val="false"/>
+        <w:strike w:val="false"/>
+        <w:dstrike w:val="false"/>
+        <w:color w:val="000000"/>
+        <w:position w:val="0"/>
+        <w:sz w:val="22"/>
+        <w:sz w:val="22"/>
+        <w:szCs w:val="22"/>
+        <w:u w:val="none"/>
+        <w:vertAlign w:val="baseline"/>
+      </w:rPr>
+    </w:r>
+  </w:p>
+  <w:p>
+    <w:pPr>
+      <w:pStyle w:val="LOnormal"/>
+      <w:tabs>
+        <w:tab w:val="clear" w:pos="720"/>
+        <w:tab w:val="center" w:pos="4536" w:leader="none"/>
+        <w:tab w:val="right" w:pos="9072" w:leader="none"/>
+      </w:tabs>
+      <w:spacing w:lineRule="auto" w:line="240" w:before="0" w:after="0"/>
+      <w:jc w:val="right"/>
+      <w:rPr>
+        <w:rFonts w:ascii="Calibri" w:hAnsi="Calibri" w:eastAsia="Calibri" w:cs="Calibri"/>
+        <w:b w:val="false"/>
+        <w:b w:val="false"/>
+        <w:i w:val="false"/>
+        <w:i w:val="false"/>
+        <w:caps w:val="false"/>
+        <w:smallCaps w:val="false"/>
+        <w:strike w:val="false"/>
+        <w:dstrike w:val="false"/>
+        <w:color w:val="000000"/>
+        <w:position w:val="0"/>
+        <w:sz w:val="22"/>
+        <w:sz w:val="22"/>
+        <w:szCs w:val="22"/>
+        <w:u w:val="none"/>
+        <w:vertAlign w:val="baseline"/>
+      </w:rPr>
+    </w:pPr>
+    <w:r>
+      <w:rPr>
+        <w:rFonts w:eastAsia="Calibri" w:cs="Calibri"/>
+        <w:b w:val="false"/>
+        <w:i w:val="false"/>
+        <w:caps w:val="false"/>
+        <w:smallCaps w:val="false"/>
+        <w:strike w:val="false"/>
+        <w:dstrike w:val="false"/>
+        <w:color w:val="000000"/>
+        <w:position w:val="0"/>
+        <w:sz w:val="22"/>
+        <w:sz w:val="22"/>
+        <w:szCs w:val="22"/>
+        <w:u w:val="none"/>
+        <w:vertAlign w:val="baseline"/>
+      </w:rPr>
+    </w:r>
+  </w:p>
+  <w:p>
+    <w:pPr>
+      <w:pStyle w:val="LOnormal"/>
+      <w:tabs>
+        <w:tab w:val="clear" w:pos="720"/>
+        <w:tab w:val="center" w:pos="4536" w:leader="none"/>
+        <w:tab w:val="right" w:pos="9072" w:leader="none"/>
+      </w:tabs>
+      <w:spacing w:lineRule="auto" w:line="240" w:before="0" w:after="0"/>
+      <w:jc w:val="right"/>
+      <w:rPr>
+        <w:rFonts w:ascii="Calibri" w:hAnsi="Calibri" w:eastAsia="Calibri" w:cs="Calibri"/>
+        <w:b w:val="false"/>
+        <w:b w:val="false"/>
+        <w:i w:val="false"/>
+        <w:i w:val="false"/>
+        <w:caps w:val="false"/>
+        <w:smallCaps w:val="false"/>
+        <w:strike w:val="false"/>
+        <w:dstrike w:val="false"/>
+        <w:color w:val="000000"/>
+        <w:position w:val="0"/>
+        <w:sz w:val="22"/>
+        <w:sz w:val="22"/>
+        <w:szCs w:val="22"/>
+        <w:u w:val="none"/>
+        <w:vertAlign w:val="baseline"/>
+      </w:rPr>
+    </w:pPr>
+    <w:r>
+      <w:rPr>
+        <w:rFonts w:eastAsia="Calibri" w:cs="Calibri"/>
+        <w:b w:val="false"/>
+        <w:i w:val="false"/>
+        <w:caps w:val="false"/>
+        <w:smallCaps w:val="false"/>
+        <w:strike w:val="false"/>
+        <w:dstrike w:val="false"/>
+        <w:color w:val="000000"/>
+        <w:position w:val="0"/>
+        <w:sz w:val="22"/>
+        <w:sz w:val="22"/>
+        <w:szCs w:val="22"/>
+        <w:u w:val="none"/>
+        <w:vertAlign w:val="baseline"/>
+      </w:rPr>
+    </w:r>
+  </w:p>
+  <w:p>
+    <w:pPr>
+      <w:pStyle w:val="LOnormal"/>
+      <w:tabs>
+        <w:tab w:val="clear" w:pos="720"/>
+        <w:tab w:val="center" w:pos="4536" w:leader="none"/>
+        <w:tab w:val="right" w:pos="9072" w:leader="none"/>
+      </w:tabs>
+      <w:spacing w:lineRule="auto" w:line="240" w:before="0" w:after="0"/>
+      <w:jc w:val="right"/>
+      <w:rPr>
+        <w:rFonts w:ascii="Calibri" w:hAnsi="Calibri" w:eastAsia="Calibri" w:cs="Calibri"/>
+        <w:b w:val="false"/>
+        <w:b w:val="false"/>
+        <w:i w:val="false"/>
+        <w:i w:val="false"/>
+        <w:caps w:val="false"/>
+        <w:smallCaps w:val="false"/>
+        <w:strike w:val="false"/>
+        <w:dstrike w:val="false"/>
+        <w:color w:val="000000"/>
+        <w:position w:val="0"/>
+        <w:sz w:val="22"/>
+        <w:sz w:val="22"/>
+        <w:szCs w:val="22"/>
+        <w:u w:val="none"/>
+        <w:vertAlign w:val="baseline"/>
+      </w:rPr>
+    </w:pPr>
+    <w:r>
+      <w:rPr>
+        <w:rFonts w:eastAsia="Calibri" w:cs="Calibri"/>
+        <w:b w:val="false"/>
+        <w:i w:val="false"/>
+        <w:caps w:val="false"/>
+        <w:smallCaps w:val="false"/>
+        <w:strike w:val="false"/>
+        <w:dstrike w:val="false"/>
+        <w:color w:val="000000"/>
+        <w:position w:val="0"/>
+        <w:sz w:val="22"/>
+        <w:sz w:val="22"/>
+        <w:szCs w:val="22"/>
+        <w:u w:val="none"/>
+        <w:vertAlign w:val="baseline"/>
+      </w:rPr>
+    </w:r>
+  </w:p>
+  <w:p>
+    <w:pPr>
+      <w:pStyle w:val="LOnormal"/>
+      <w:tabs>
+        <w:tab w:val="clear" w:pos="720"/>
+        <w:tab w:val="center" w:pos="4536" w:leader="none"/>
+        <w:tab w:val="right" w:pos="9072" w:leader="none"/>
+      </w:tabs>
+      <w:spacing w:lineRule="auto" w:line="240" w:before="0" w:after="0"/>
+      <w:jc w:val="right"/>
+      <w:rPr>
+        <w:rFonts w:ascii="Calibri" w:hAnsi="Calibri" w:eastAsia="Calibri" w:cs="Calibri"/>
+        <w:b w:val="false"/>
+        <w:b w:val="false"/>
+        <w:i w:val="false"/>
+        <w:i w:val="false"/>
+        <w:caps w:val="false"/>
+        <w:smallCaps w:val="false"/>
+        <w:strike w:val="false"/>
+        <w:dstrike w:val="false"/>
+        <w:color w:val="000000"/>
+        <w:position w:val="0"/>
+        <w:sz w:val="22"/>
+        <w:sz w:val="22"/>
+        <w:szCs w:val="22"/>
+        <w:u w:val="none"/>
+        <w:vertAlign w:val="baseline"/>
+      </w:rPr>
+    </w:pPr>
+    <w:r>
+      <w:rPr>
+        <w:rFonts w:eastAsia="Calibri" w:cs="Calibri"/>
+        <w:b w:val="false"/>
+        <w:i w:val="false"/>
+        <w:caps w:val="false"/>
+        <w:smallCaps w:val="false"/>
+        <w:strike w:val="false"/>
+        <w:dstrike w:val="false"/>
+        <w:color w:val="000000"/>
+        <w:position w:val="0"/>
+        <w:sz w:val="22"/>
+        <w:sz w:val="22"/>
+        <w:szCs w:val="22"/>
+        <w:u w:val="none"/>
+        <w:vertAlign w:val="baseline"/>
+      </w:rPr>
+    </w:r>
+  </w:p>
+  <w:p>
+    <w:pPr>
+      <w:pStyle w:val="LOnormal"/>
+      <w:tabs>
+        <w:tab w:val="clear" w:pos="720"/>
+        <w:tab w:val="center" w:pos="4536" w:leader="none"/>
+        <w:tab w:val="right" w:pos="9072" w:leader="none"/>
+      </w:tabs>
+      <w:spacing w:lineRule="auto" w:line="240" w:before="0" w:after="0"/>
+      <w:jc w:val="right"/>
+      <w:rPr>
+        <w:rFonts w:ascii="Calibri" w:hAnsi="Calibri" w:eastAsia="Calibri" w:cs="Calibri"/>
+        <w:b w:val="false"/>
+        <w:b w:val="false"/>
+        <w:i w:val="false"/>
+        <w:i w:val="false"/>
+        <w:caps w:val="false"/>
+        <w:smallCaps w:val="false"/>
+        <w:strike w:val="false"/>
+        <w:dstrike w:val="false"/>
+        <w:color w:val="000000"/>
+        <w:position w:val="0"/>
+        <w:sz w:val="22"/>
+        <w:sz w:val="22"/>
+        <w:szCs w:val="22"/>
+        <w:u w:val="none"/>
+        <w:vertAlign w:val="baseline"/>
+      </w:rPr>
+    </w:pPr>
+    <w:r>
+      <w:rPr>
+        <w:rFonts w:eastAsia="Calibri" w:cs="Calibri"/>
+        <w:b w:val="false"/>
+        <w:i w:val="false"/>
+        <w:caps w:val="false"/>
+        <w:smallCaps w:val="false"/>
+        <w:strike w:val="false"/>
+        <w:dstrike w:val="false"/>
+        <w:color w:val="000000"/>
+        <w:position w:val="0"/>
+        <w:sz w:val="22"/>
+        <w:sz w:val="22"/>
+        <w:szCs w:val="22"/>
+        <w:u w:val="none"/>
+        <w:vertAlign w:val="baseline"/>
+      </w:rPr>
+    </w:r>
+  </w:p>
+  <w:p>
+    <w:pPr>
+      <w:pStyle w:val="LOnormal"/>
+      <w:tabs>
+        <w:tab w:val="clear" w:pos="720"/>
+        <w:tab w:val="center" w:pos="4536" w:leader="none"/>
+        <w:tab w:val="right" w:pos="9072" w:leader="none"/>
+      </w:tabs>
+      <w:spacing w:lineRule="auto" w:line="240" w:before="0" w:after="0"/>
+      <w:jc w:val="right"/>
+      <w:rPr>
+        <w:rFonts w:ascii="Calibri" w:hAnsi="Calibri" w:eastAsia="Calibri" w:cs="Calibri"/>
+        <w:b w:val="false"/>
+        <w:b w:val="false"/>
+        <w:i w:val="false"/>
+        <w:i w:val="false"/>
+        <w:caps w:val="false"/>
+        <w:smallCaps w:val="false"/>
+        <w:strike w:val="false"/>
+        <w:dstrike w:val="false"/>
+        <w:color w:val="000000"/>
+        <w:position w:val="0"/>
+        <w:sz w:val="22"/>
+        <w:sz w:val="22"/>
+        <w:szCs w:val="22"/>
+        <w:u w:val="none"/>
+        <w:vertAlign w:val="baseline"/>
+      </w:rPr>
+    </w:pPr>
+    <w:r>
+      <w:rPr>
+        <w:rFonts w:eastAsia="Calibri" w:cs="Calibri"/>
+        <w:b w:val="false"/>
+        <w:i w:val="false"/>
+        <w:caps w:val="false"/>
+        <w:smallCaps w:val="false"/>
+        <w:strike w:val="false"/>
+        <w:dstrike w:val="false"/>
+        <w:color w:val="000000"/>
+        <w:position w:val="0"/>
+        <w:sz w:val="22"/>
+        <w:sz w:val="22"/>
+        <w:szCs w:val="22"/>
+        <w:u w:val="none"/>
+        <w:vertAlign w:val="baseline"/>
+      </w:rPr>
     </w:r>
   </w:p>
 </w:hdr>
@@ -2279,7 +2576,7 @@
   </w:style>
   <w:style w:type="paragraph" w:styleId="TextBody">
     <w:name w:val="Body Text"/>
-    <w:basedOn w:val="Normal1"/>
+    <w:basedOn w:val="LOnormal1"/>
     <w:pPr>
       <w:spacing w:lineRule="auto" w:line="276" w:before="0" w:after="140"/>
     </w:pPr>
@@ -2295,7 +2592,7 @@
   </w:style>
   <w:style w:type="paragraph" w:styleId="Caption">
     <w:name w:val="Caption"/>
-    <w:basedOn w:val="Normal1"/>
+    <w:basedOn w:val="LOnormal1"/>
     <w:qFormat/>
     <w:pPr>
       <w:suppressLineNumbers/>
@@ -2311,7 +2608,7 @@
   </w:style>
   <w:style w:type="paragraph" w:styleId="Index">
     <w:name w:val="Index"/>
-    <w:basedOn w:val="Normal1"/>
+    <w:basedOn w:val="LOnormal1"/>
     <w:qFormat/>
     <w:pPr>
       <w:suppressLineNumbers/>
@@ -2320,11 +2617,12 @@
       <w:rFonts w:cs="Lohit Devanagari"/>
     </w:rPr>
   </w:style>
-  <w:style w:type="paragraph" w:styleId="Normal1" w:default="1">
+  <w:style w:type="paragraph" w:styleId="LOnormal1" w:default="1">
     <w:name w:val="LO-normal1"/>
     <w:qFormat/>
     <w:pPr>
       <w:widowControl/>
+      <w:suppressAutoHyphens w:val="true"/>
       <w:bidi w:val="0"/>
       <w:spacing w:lineRule="auto" w:line="259" w:before="0" w:after="160"/>
       <w:jc w:val="left"/>
@@ -2356,7 +2654,7 @@
   </w:style>
   <w:style w:type="paragraph" w:styleId="Titre">
     <w:name w:val="Titre"/>
-    <w:basedOn w:val="Normal1"/>
+    <w:basedOn w:val="LOnormal1"/>
     <w:next w:val="TextBody"/>
     <w:qFormat/>
     <w:pPr>
@@ -2390,8 +2688,8 @@
   </w:style>
   <w:style w:type="paragraph" w:styleId="Subtitle">
     <w:name w:val="Subtitle"/>
-    <w:basedOn w:val="Normal1"/>
-    <w:next w:val="Normal1"/>
+    <w:basedOn w:val="LOnormal1"/>
+    <w:next w:val="LOnormal1"/>
     <w:qFormat/>
     <w:pPr>
       <w:keepNext w:val="true"/>
@@ -2408,7 +2706,7 @@
   </w:style>
   <w:style w:type="paragraph" w:styleId="Entteetpieddepage">
     <w:name w:val="En-tête et pied de page"/>
-    <w:basedOn w:val="Normal1"/>
+    <w:basedOn w:val="LOnormal1"/>
     <w:qFormat/>
     <w:pPr/>
     <w:rPr/>

</xml_diff>

<commit_message>
🎨 (1365): modification du modèle de réponse prolongation de délai - dynamique
</commit_message>
<xml_diff>
--- a/src/views/template/Modèle réponse Prolongation de délai - dynamique.docx
+++ b/src/views/template/Modèle réponse Prolongation de délai - dynamique.docx
@@ -193,7 +193,49 @@
                 <w:u w:val="none"/>
                 <w:vertAlign w:val="baseline"/>
               </w:rPr>
-              <w:t>[Date]</w:t>
+              <w:t>[</w:t>
+            </w:r>
+            <w:r>
+              <w:rPr>
+                <w:rFonts w:eastAsia="Arial" w:cs="Arial" w:ascii="Arial" w:hAnsi="Arial"/>
+                <w:b w:val="false"/>
+                <w:i w:val="false"/>
+                <w:caps w:val="false"/>
+                <w:smallCaps w:val="false"/>
+                <w:strike w:val="false"/>
+                <w:dstrike w:val="false"/>
+                <w:color w:val="231F20"/>
+                <w:kern w:val="0"/>
+                <w:position w:val="0"/>
+                <w:sz w:val="16"/>
+                <w:sz w:val="16"/>
+                <w:szCs w:val="16"/>
+                <w:highlight w:val="cyan"/>
+                <w:u w:val="none"/>
+                <w:vertAlign w:val="baseline"/>
+                <w:lang w:val="fr-FR" w:eastAsia="zh-CN" w:bidi="hi-IN"/>
+              </w:rPr>
+              <w:t>XX/XX/2022</w:t>
+            </w:r>
+            <w:r>
+              <w:rPr>
+                <w:rFonts w:eastAsia="Arial" w:cs="Arial" w:ascii="Arial" w:hAnsi="Arial"/>
+                <w:b w:val="false"/>
+                <w:i w:val="false"/>
+                <w:caps w:val="false"/>
+                <w:smallCaps w:val="false"/>
+                <w:strike w:val="false"/>
+                <w:dstrike w:val="false"/>
+                <w:color w:val="231F20"/>
+                <w:position w:val="0"/>
+                <w:sz w:val="16"/>
+                <w:sz w:val="16"/>
+                <w:szCs w:val="16"/>
+                <w:highlight w:val="cyan"/>
+                <w:u w:val="none"/>
+                <w:vertAlign w:val="baseline"/>
+              </w:rPr>
+              <w:t>]</w:t>
             </w:r>
           </w:p>
         </w:tc>
@@ -958,7 +1000,7 @@
                 <w:sz w:val="20"/>
                 <w:szCs w:val="20"/>
               </w:rPr>
-              <w:t>Puissance-crête ({unitePuissance})</w:t>
+              <w:t>Puissance ({unitePuissance})</w:t>
             </w:r>
           </w:p>
         </w:tc>
@@ -1825,7 +1867,7 @@
     <w:r>
       <w:rPr/>
       <w:drawing>
-        <wp:anchor behindDoc="1" distT="0" distB="0" distL="0" distR="0" simplePos="0" locked="0" layoutInCell="0" allowOverlap="1" relativeHeight="2">
+        <wp:anchor behindDoc="0" distT="0" distB="0" distL="0" distR="0" simplePos="0" locked="0" layoutInCell="0" allowOverlap="1" relativeHeight="2">
           <wp:simplePos x="0" y="0"/>
           <wp:positionH relativeFrom="column">
             <wp:posOffset>0</wp:posOffset>

</xml_diff>

<commit_message>
🐛 conditionner la signature du document pour le cas des CRE4 Eolien dont l'autorité est la dgec (dreal pour les autres AO)
</commit_message>
<xml_diff>
--- a/src/views/template/Modèle réponse Prolongation de délai - dynamique.docx
+++ b/src/views/template/Modèle réponse Prolongation de délai - dynamique.docx
@@ -1547,25 +1547,7 @@
           <w:szCs w:val="16"/>
           <w:highlight w:val="cyan"/>
         </w:rPr>
-        <w:t>Copie : {#isEDFOA}EDF OA{/isEDFOA}{#isEDFSEI}EDF SEI{/isEDFSEI}</w:t>
-      </w:r>
-      <w:r>
-        <w:rPr>
-          <w:i/>
-          <w:sz w:val="16"/>
-          <w:szCs w:val="16"/>
-          <w:highlight w:val="cyan"/>
-        </w:rPr>
-        <w:t>{#isEDM}EDM{/isEDM}</w:t>
-      </w:r>
-      <w:r>
-        <w:rPr>
-          <w:i/>
-          <w:sz w:val="16"/>
-          <w:szCs w:val="16"/>
-          <w:highlight w:val="cyan"/>
-        </w:rPr>
-        <w:t> ; {#dreal}DREAL {dreal}{/dreal}{^dreal}DREAL concernée{/dreal} ; CRE</w:t>
+        <w:t>Copie : {#isEDFOA}EDF OA{/isEDFOA}{#isEDFSEI}EDF SEI{/isEDFSEI}{#isEDM}EDM{/isEDM} ; {#dreal}DREAL {dreal}{/dreal}{^dreal}DREAL concernée{/dreal} ; CRE</w:t>
       </w:r>
     </w:p>
     <w:p>
@@ -1938,7 +1920,25 @@
         <w:szCs w:val="24"/>
       </w:rPr>
       <w:tab/>
-      <w:t>{^dreal}Direction générale de l’énergie et du climat</w:t>
+      <w:t>{</w:t>
+    </w:r>
+    <w:r>
+      <w:rPr>
+        <w:rFonts w:eastAsia="Arial" w:cs="Arial" w:ascii="Arial" w:hAnsi="Arial"/>
+        <w:b/>
+        <w:sz w:val="24"/>
+        <w:szCs w:val="24"/>
+      </w:rPr>
+      <w:t>#</w:t>
+    </w:r>
+    <w:r>
+      <w:rPr>
+        <w:rFonts w:eastAsia="Arial" w:cs="Arial" w:ascii="Arial" w:hAnsi="Arial"/>
+        <w:b/>
+        <w:sz w:val="24"/>
+        <w:szCs w:val="24"/>
+      </w:rPr>
+      <w:t>isDgecAuthority}Direction générale de l’énergie et du climat</w:t>
     </w:r>
   </w:p>
   <w:p>
@@ -2027,7 +2027,7 @@
         <w:sz w:val="20"/>
         <w:szCs w:val="20"/>
       </w:rPr>
-      <w:t>et des énergies renouvelables{/dreal}</w:t>
+      <w:t>et des énergies renouvelables{/isDgecAuthority}</w:t>
     </w:r>
   </w:p>
   <w:p>
@@ -2057,7 +2057,27 @@
         <w:szCs w:val="24"/>
         <w:highlight w:val="yellow"/>
       </w:rPr>
-      <w:t>{#dreal}Direction Régionale de l’Environnement,</w:t>
+      <w:t>{</w:t>
+    </w:r>
+    <w:r>
+      <w:rPr>
+        <w:rFonts w:eastAsia="Arial" w:cs="Arial" w:ascii="Arial" w:hAnsi="Arial"/>
+        <w:b/>
+        <w:sz w:val="24"/>
+        <w:szCs w:val="24"/>
+        <w:highlight w:val="yellow"/>
+      </w:rPr>
+      <w:t>#</w:t>
+    </w:r>
+    <w:r>
+      <w:rPr>
+        <w:rFonts w:eastAsia="Arial" w:cs="Arial" w:ascii="Arial" w:hAnsi="Arial"/>
+        <w:b/>
+        <w:sz w:val="24"/>
+        <w:szCs w:val="24"/>
+        <w:highlight w:val="yellow"/>
+      </w:rPr>
+      <w:t>isDrealAuthority}Direction Régionale de l’Environnement,</w:t>
     </w:r>
   </w:p>
   <w:p>
@@ -2127,7 +2147,27 @@
         <w:szCs w:val="24"/>
         <w:highlight w:val="yellow"/>
       </w:rPr>
-      <w:t>de {dreal}{/dreal}</w:t>
+      <w:t xml:space="preserve">de </w:t>
+    </w:r>
+    <w:r>
+      <w:rPr>
+        <w:rFonts w:eastAsia="Arial" w:cs="Arial" w:ascii="Arial" w:hAnsi="Arial"/>
+        <w:b/>
+        <w:sz w:val="24"/>
+        <w:szCs w:val="24"/>
+        <w:highlight w:val="yellow"/>
+      </w:rPr>
+      <w:t>{#dreal}{dreal}{/dreal}{^dreal}DREAL concernée{/dreal}</w:t>
+    </w:r>
+    <w:r>
+      <w:rPr>
+        <w:rFonts w:eastAsia="Arial" w:cs="Arial" w:ascii="Arial" w:hAnsi="Arial"/>
+        <w:b/>
+        <w:sz w:val="24"/>
+        <w:szCs w:val="24"/>
+        <w:highlight w:val="yellow"/>
+      </w:rPr>
+      <w:t>{/isDrealAuthority}</w:t>
     </w:r>
   </w:p>
   <w:p>
@@ -2229,49 +2269,19 @@
   <w:p>
     <w:pPr>
       <w:pStyle w:val="LOnormal"/>
-      <w:tabs>
-        <w:tab w:val="clear" w:pos="720"/>
-        <w:tab w:val="center" w:pos="4536" w:leader="none"/>
-        <w:tab w:val="right" w:pos="9072" w:leader="none"/>
-      </w:tabs>
-      <w:spacing w:lineRule="auto" w:line="240" w:before="0" w:after="0"/>
-      <w:jc w:val="right"/>
-      <w:rPr>
-        <w:rFonts w:ascii="Calibri" w:hAnsi="Calibri" w:eastAsia="Calibri" w:cs="Calibri"/>
-        <w:b w:val="false"/>
-        <w:b w:val="false"/>
-        <w:i w:val="false"/>
-        <w:i w:val="false"/>
-        <w:caps w:val="false"/>
-        <w:smallCaps w:val="false"/>
-        <w:strike w:val="false"/>
-        <w:dstrike w:val="false"/>
-        <w:color w:val="000000"/>
-        <w:position w:val="0"/>
-        <w:sz w:val="22"/>
-        <w:sz w:val="22"/>
-        <w:szCs w:val="22"/>
-        <w:u w:val="none"/>
-        <w:vertAlign w:val="baseline"/>
+      <w:spacing w:lineRule="auto" w:line="240" w:before="160" w:after="160"/>
+      <w:jc w:val="left"/>
+      <w:rPr>
+        <w:rFonts w:ascii="Liberation Sans" w:hAnsi="Liberation Sans" w:eastAsia="Liberation Sans" w:cs="Liberation Sans"/>
+        <w:i/>
+        <w:i/>
+        <w:sz w:val="16"/>
+        <w:szCs w:val="16"/>
+        <w:highlight w:val="cyan"/>
       </w:rPr>
     </w:pPr>
     <w:r>
-      <w:rPr>
-        <w:rFonts w:eastAsia="Calibri" w:cs="Calibri"/>
-        <w:b w:val="false"/>
-        <w:i w:val="false"/>
-        <w:caps w:val="false"/>
-        <w:smallCaps w:val="false"/>
-        <w:strike w:val="false"/>
-        <w:dstrike w:val="false"/>
-        <w:color w:val="000000"/>
-        <w:position w:val="0"/>
-        <w:sz w:val="22"/>
-        <w:sz w:val="22"/>
-        <w:szCs w:val="22"/>
-        <w:u w:val="none"/>
-        <w:vertAlign w:val="baseline"/>
-      </w:rPr>
+      <w:rPr/>
     </w:r>
   </w:p>
   <w:p>

</xml_diff>

<commit_message>
✨ courrier réponse délai
</commit_message>
<xml_diff>
--- a/src/views/template/Modèle réponse Prolongation de délai - dynamique.docx
+++ b/src/views/template/Modèle réponse Prolongation de délai - dynamique.docx
@@ -1852,12 +1852,12 @@
         <wp:anchor behindDoc="0" distT="0" distB="0" distL="0" distR="0" simplePos="0" locked="0" layoutInCell="0" allowOverlap="1" relativeHeight="2">
           <wp:simplePos x="0" y="0"/>
           <wp:positionH relativeFrom="column">
-            <wp:posOffset>0</wp:posOffset>
+            <wp:posOffset>14605</wp:posOffset>
           </wp:positionH>
           <wp:positionV relativeFrom="paragraph">
             <wp:posOffset>635</wp:posOffset>
           </wp:positionV>
-          <wp:extent cx="2437130" cy="2019300"/>
+          <wp:extent cx="2408555" cy="1356995"/>
           <wp:effectExtent l="0" t="0" r="0" b="0"/>
           <wp:wrapSquare wrapText="largest"/>
           <wp:docPr id="1" name="Image1" descr=""/>
@@ -1882,7 +1882,7 @@
                 <pic:spPr bwMode="auto">
                   <a:xfrm>
                     <a:off x="0" y="0"/>
-                    <a:ext cx="2437130" cy="2019300"/>
+                    <a:ext cx="2408555" cy="1356995"/>
                   </a:xfrm>
                   <a:prstGeom prst="rect">
                     <a:avLst/>
@@ -1920,25 +1920,7 @@
         <w:szCs w:val="24"/>
       </w:rPr>
       <w:tab/>
-      <w:t>{</w:t>
-    </w:r>
-    <w:r>
-      <w:rPr>
-        <w:rFonts w:eastAsia="Arial" w:cs="Arial" w:ascii="Arial" w:hAnsi="Arial"/>
-        <w:b/>
-        <w:sz w:val="24"/>
-        <w:szCs w:val="24"/>
-      </w:rPr>
-      <w:t>#</w:t>
-    </w:r>
-    <w:r>
-      <w:rPr>
-        <w:rFonts w:eastAsia="Arial" w:cs="Arial" w:ascii="Arial" w:hAnsi="Arial"/>
-        <w:b/>
-        <w:sz w:val="24"/>
-        <w:szCs w:val="24"/>
-      </w:rPr>
-      <w:t>isDgecAuthority}Direction générale de l’énergie et du climat</w:t>
+      <w:t>{#isDgecAuthority}Direction générale de l’énergie et du climat</w:t>
     </w:r>
   </w:p>
   <w:p>
@@ -2057,27 +2039,7 @@
         <w:szCs w:val="24"/>
         <w:highlight w:val="yellow"/>
       </w:rPr>
-      <w:t>{</w:t>
-    </w:r>
-    <w:r>
-      <w:rPr>
-        <w:rFonts w:eastAsia="Arial" w:cs="Arial" w:ascii="Arial" w:hAnsi="Arial"/>
-        <w:b/>
-        <w:sz w:val="24"/>
-        <w:szCs w:val="24"/>
-        <w:highlight w:val="yellow"/>
-      </w:rPr>
-      <w:t>#</w:t>
-    </w:r>
-    <w:r>
-      <w:rPr>
-        <w:rFonts w:eastAsia="Arial" w:cs="Arial" w:ascii="Arial" w:hAnsi="Arial"/>
-        <w:b/>
-        <w:sz w:val="24"/>
-        <w:szCs w:val="24"/>
-        <w:highlight w:val="yellow"/>
-      </w:rPr>
-      <w:t>isDrealAuthority}Direction Régionale de l’Environnement,</w:t>
+      <w:t>{#isDrealAuthority}Direction Régionale de l’Environnement,</w:t>
     </w:r>
   </w:p>
   <w:p>
@@ -2147,27 +2109,7 @@
         <w:szCs w:val="24"/>
         <w:highlight w:val="yellow"/>
       </w:rPr>
-      <w:t xml:space="preserve">de </w:t>
-    </w:r>
-    <w:r>
-      <w:rPr>
-        <w:rFonts w:eastAsia="Arial" w:cs="Arial" w:ascii="Arial" w:hAnsi="Arial"/>
-        <w:b/>
-        <w:sz w:val="24"/>
-        <w:szCs w:val="24"/>
-        <w:highlight w:val="yellow"/>
-      </w:rPr>
-      <w:t>{#dreal}{dreal}{/dreal}{^dreal}DREAL concernée{/dreal}</w:t>
-    </w:r>
-    <w:r>
-      <w:rPr>
-        <w:rFonts w:eastAsia="Arial" w:cs="Arial" w:ascii="Arial" w:hAnsi="Arial"/>
-        <w:b/>
-        <w:sz w:val="24"/>
-        <w:szCs w:val="24"/>
-        <w:highlight w:val="yellow"/>
-      </w:rPr>
-      <w:t>{/isDrealAuthority}</w:t>
+      <w:t>de {#dreal}{dreal}{/dreal}{^dreal}DREAL concernée{/dreal}{/isDrealAuthority}</w:t>
     </w:r>
   </w:p>
   <w:p>
@@ -2281,7 +2223,13 @@
       </w:rPr>
     </w:pPr>
     <w:r>
-      <w:rPr/>
+      <w:rPr>
+        <w:rFonts w:eastAsia="Liberation Sans" w:cs="Liberation Sans" w:ascii="Liberation Sans" w:hAnsi="Liberation Sans"/>
+        <w:i/>
+        <w:sz w:val="16"/>
+        <w:szCs w:val="16"/>
+        <w:highlight w:val="cyan"/>
+      </w:rPr>
     </w:r>
   </w:p>
   <w:p>
@@ -2515,7 +2463,7 @@
       <w:lang w:val="fr-FR" w:eastAsia="zh-CN" w:bidi="hi-IN"/>
     </w:rPr>
   </w:style>
-  <w:style w:type="paragraph" w:styleId="Heading1">
+  <w:style w:type="paragraph" w:styleId="Titre1">
     <w:name w:val="Heading 1"/>
     <w:basedOn w:val="LOnormal"/>
     <w:next w:val="LOnormal"/>
@@ -2531,7 +2479,7 @@
       <w:szCs w:val="48"/>
     </w:rPr>
   </w:style>
-  <w:style w:type="paragraph" w:styleId="Heading2">
+  <w:style w:type="paragraph" w:styleId="Titre2">
     <w:name w:val="Heading 2"/>
     <w:basedOn w:val="LOnormal"/>
     <w:next w:val="LOnormal"/>
@@ -2547,7 +2495,7 @@
       <w:szCs w:val="36"/>
     </w:rPr>
   </w:style>
-  <w:style w:type="paragraph" w:styleId="Heading3">
+  <w:style w:type="paragraph" w:styleId="Titre3">
     <w:name w:val="Heading 3"/>
     <w:basedOn w:val="LOnormal"/>
     <w:next w:val="LOnormal"/>
@@ -2563,7 +2511,7 @@
       <w:szCs w:val="28"/>
     </w:rPr>
   </w:style>
-  <w:style w:type="paragraph" w:styleId="Heading4">
+  <w:style w:type="paragraph" w:styleId="Titre4">
     <w:name w:val="Heading 4"/>
     <w:basedOn w:val="LOnormal"/>
     <w:next w:val="LOnormal"/>
@@ -2579,7 +2527,7 @@
       <w:szCs w:val="24"/>
     </w:rPr>
   </w:style>
-  <w:style w:type="paragraph" w:styleId="Heading5">
+  <w:style w:type="paragraph" w:styleId="Titre5">
     <w:name w:val="Heading 5"/>
     <w:basedOn w:val="LOnormal"/>
     <w:next w:val="LOnormal"/>
@@ -2595,7 +2543,7 @@
       <w:szCs w:val="22"/>
     </w:rPr>
   </w:style>
-  <w:style w:type="paragraph" w:styleId="Heading6">
+  <w:style w:type="paragraph" w:styleId="Titre6">
     <w:name w:val="Heading 6"/>
     <w:basedOn w:val="LOnormal"/>
     <w:next w:val="LOnormal"/>
@@ -2611,22 +2559,22 @@
       <w:szCs w:val="20"/>
     </w:rPr>
   </w:style>
-  <w:style w:type="paragraph" w:styleId="Heading">
-    <w:name w:val="Heading"/>
-    <w:basedOn w:val="Normal"/>
-    <w:next w:val="TextBody"/>
+  <w:style w:type="paragraph" w:styleId="Titre">
+    <w:name w:val="Titre"/>
+    <w:basedOn w:val="LOnormal1"/>
+    <w:next w:val="Corpsdetexte"/>
     <w:qFormat/>
     <w:pPr>
       <w:keepNext w:val="true"/>
       <w:spacing w:before="240" w:after="120"/>
     </w:pPr>
     <w:rPr>
-      <w:rFonts w:ascii="Liberation Sans" w:hAnsi="Liberation Sans" w:eastAsia="PingFang SC" w:cs="Arial Unicode MS"/>
+      <w:rFonts w:ascii="Liberation Sans" w:hAnsi="Liberation Sans" w:eastAsia="Noto Sans CJK SC" w:cs="Lohit Devanagari"/>
       <w:sz w:val="28"/>
       <w:szCs w:val="28"/>
     </w:rPr>
   </w:style>
-  <w:style w:type="paragraph" w:styleId="TextBody">
+  <w:style w:type="paragraph" w:styleId="Corpsdetexte">
     <w:name w:val="Body Text"/>
     <w:basedOn w:val="LOnormal1"/>
     <w:pPr>
@@ -2634,15 +2582,15 @@
     </w:pPr>
     <w:rPr/>
   </w:style>
-  <w:style w:type="paragraph" w:styleId="List">
+  <w:style w:type="paragraph" w:styleId="Liste">
     <w:name w:val="List"/>
-    <w:basedOn w:val="TextBody"/>
+    <w:basedOn w:val="Corpsdetexte"/>
     <w:pPr/>
     <w:rPr>
       <w:rFonts w:cs="Lohit Devanagari"/>
     </w:rPr>
   </w:style>
-  <w:style w:type="paragraph" w:styleId="Caption">
+  <w:style w:type="paragraph" w:styleId="Lgende">
     <w:name w:val="Caption"/>
     <w:basedOn w:val="LOnormal1"/>
     <w:qFormat/>
@@ -2688,7 +2636,7 @@
       <w:lang w:val="fr-FR" w:eastAsia="zh-CN" w:bidi="hi-IN"/>
     </w:rPr>
   </w:style>
-  <w:style w:type="paragraph" w:styleId="Title">
+  <w:style w:type="paragraph" w:styleId="Titreprincipal">
     <w:name w:val="Title"/>
     <w:basedOn w:val="LOnormal"/>
     <w:next w:val="LOnormal"/>
@@ -2702,21 +2650,6 @@
       <w:b/>
       <w:sz w:val="72"/>
       <w:szCs w:val="72"/>
-    </w:rPr>
-  </w:style>
-  <w:style w:type="paragraph" w:styleId="Titre">
-    <w:name w:val="Titre"/>
-    <w:basedOn w:val="LOnormal1"/>
-    <w:next w:val="TextBody"/>
-    <w:qFormat/>
-    <w:pPr>
-      <w:keepNext w:val="true"/>
-      <w:spacing w:before="240" w:after="120"/>
-    </w:pPr>
-    <w:rPr>
-      <w:rFonts w:ascii="Liberation Sans" w:hAnsi="Liberation Sans" w:eastAsia="Noto Sans CJK SC" w:cs="Lohit Devanagari"/>
-      <w:sz w:val="28"/>
-      <w:szCs w:val="28"/>
     </w:rPr>
   </w:style>
   <w:style w:type="paragraph" w:styleId="LOnormal" w:default="1">
@@ -2738,7 +2671,7 @@
       <w:lang w:val="fr-FR" w:eastAsia="zh-CN" w:bidi="hi-IN"/>
     </w:rPr>
   </w:style>
-  <w:style w:type="paragraph" w:styleId="Subtitle">
+  <w:style w:type="paragraph" w:styleId="Soustitre">
     <w:name w:val="Subtitle"/>
     <w:basedOn w:val="LOnormal1"/>
     <w:next w:val="LOnormal1"/>
@@ -2758,25 +2691,18 @@
   </w:style>
   <w:style w:type="paragraph" w:styleId="Entteetpieddepage">
     <w:name w:val="En-tête et pied de page"/>
-    <w:basedOn w:val="LOnormal1"/>
-    <w:qFormat/>
-    <w:pPr/>
-    <w:rPr/>
-  </w:style>
-  <w:style w:type="paragraph" w:styleId="HeaderandFooter">
-    <w:name w:val="Header and Footer"/>
     <w:basedOn w:val="Normal"/>
     <w:qFormat/>
     <w:pPr/>
     <w:rPr/>
   </w:style>
-  <w:style w:type="paragraph" w:styleId="Header">
+  <w:style w:type="paragraph" w:styleId="Entte">
     <w:name w:val="Header"/>
     <w:basedOn w:val="Entteetpieddepage"/>
     <w:pPr/>
     <w:rPr/>
   </w:style>
-  <w:style w:type="paragraph" w:styleId="Footer">
+  <w:style w:type="paragraph" w:styleId="Pieddepage">
     <w:name w:val="Footer"/>
     <w:basedOn w:val="Entteetpieddepage"/>
     <w:pPr/>

</xml_diff>